<commit_message>
Added clock out script and changed clock in script name.
</commit_message>
<xml_diff>
--- a/Instructions_20240701.docx
+++ b/Instructions_20240701.docx
@@ -61,6 +61,11 @@
           <w:ilvl w:val="0"/>
           <w:numId w:val="1"/>
         </w:numPr>
+        <w:rPr>
+          <w:rStyle w:val="Hyperlink"/>
+          <w:color w:val="auto"/>
+          <w:u w:val="none"/>
+        </w:rPr>
       </w:pPr>
       <w:r>
         <w:t xml:space="preserve">Install </w:t>
@@ -74,6 +79,370 @@
         </w:r>
       </w:hyperlink>
     </w:p>
+    <w:p>
+      <w:pPr>
+        <w:rPr>
+          <w:rStyle w:val="Hyperlink"/>
+          <w:color w:val="auto"/>
+          <w:u w:val="none"/>
+        </w:rPr>
+      </w:pPr>
+      <w:r>
+        <w:rPr>
+          <w:rStyle w:val="Hyperlink"/>
+          <w:color w:val="auto"/>
+          <w:u w:val="none"/>
+        </w:rPr>
+        <w:t xml:space="preserve">Task Scheduler: </w:t>
+      </w:r>
+    </w:p>
+    <w:p>
+      <w:pPr>
+        <w:pStyle w:val="ListParagraph"/>
+        <w:numPr>
+          <w:ilvl w:val="0"/>
+          <w:numId w:val="4"/>
+        </w:numPr>
+        <w:rPr>
+          <w:rStyle w:val="Hyperlink"/>
+          <w:color w:val="auto"/>
+          <w:u w:val="none"/>
+        </w:rPr>
+      </w:pPr>
+      <w:r>
+        <w:rPr>
+          <w:rStyle w:val="Hyperlink"/>
+          <w:color w:val="auto"/>
+          <w:u w:val="none"/>
+        </w:rPr>
+        <w:t>Create Task</w:t>
+      </w:r>
+    </w:p>
+    <w:p>
+      <w:pPr>
+        <w:pStyle w:val="ListParagraph"/>
+        <w:numPr>
+          <w:ilvl w:val="0"/>
+          <w:numId w:val="4"/>
+        </w:numPr>
+        <w:rPr>
+          <w:rStyle w:val="Hyperlink"/>
+          <w:color w:val="auto"/>
+          <w:u w:val="none"/>
+        </w:rPr>
+      </w:pPr>
+      <w:r>
+        <w:rPr>
+          <w:rStyle w:val="Hyperlink"/>
+          <w:color w:val="auto"/>
+          <w:u w:val="none"/>
+        </w:rPr>
+        <w:t>Name it</w:t>
+      </w:r>
+    </w:p>
+    <w:p>
+      <w:pPr>
+        <w:pStyle w:val="ListParagraph"/>
+        <w:numPr>
+          <w:ilvl w:val="0"/>
+          <w:numId w:val="4"/>
+        </w:numPr>
+        <w:rPr>
+          <w:rStyle w:val="Hyperlink"/>
+          <w:color w:val="auto"/>
+          <w:u w:val="none"/>
+        </w:rPr>
+      </w:pPr>
+      <w:r>
+        <w:rPr>
+          <w:rStyle w:val="Hyperlink"/>
+          <w:color w:val="auto"/>
+          <w:u w:val="none"/>
+        </w:rPr>
+        <w:t>Describe it</w:t>
+      </w:r>
+    </w:p>
+    <w:p>
+      <w:pPr>
+        <w:pStyle w:val="ListParagraph"/>
+        <w:numPr>
+          <w:ilvl w:val="0"/>
+          <w:numId w:val="4"/>
+        </w:numPr>
+        <w:rPr>
+          <w:rStyle w:val="Hyperlink"/>
+          <w:color w:val="auto"/>
+          <w:u w:val="none"/>
+        </w:rPr>
+      </w:pPr>
+      <w:r>
+        <w:rPr>
+          <w:rStyle w:val="Hyperlink"/>
+          <w:color w:val="auto"/>
+          <w:u w:val="none"/>
+        </w:rPr>
+        <w:t>Triggers, weekly (M-TH, set time)</w:t>
+      </w:r>
+    </w:p>
+    <w:p>
+      <w:pPr>
+        <w:pStyle w:val="ListParagraph"/>
+        <w:numPr>
+          <w:ilvl w:val="0"/>
+          <w:numId w:val="4"/>
+        </w:numPr>
+        <w:rPr>
+          <w:rStyle w:val="Hyperlink"/>
+          <w:color w:val="auto"/>
+          <w:u w:val="none"/>
+        </w:rPr>
+      </w:pPr>
+      <w:r>
+        <w:rPr>
+          <w:rStyle w:val="Hyperlink"/>
+          <w:color w:val="auto"/>
+          <w:u w:val="none"/>
+        </w:rPr>
+        <w:t>Actions, start a program</w:t>
+      </w:r>
+    </w:p>
+    <w:p>
+      <w:pPr>
+        <w:pStyle w:val="ListParagraph"/>
+        <w:numPr>
+          <w:ilvl w:val="1"/>
+          <w:numId w:val="4"/>
+        </w:numPr>
+        <w:rPr>
+          <w:rStyle w:val="Hyperlink"/>
+          <w:color w:val="auto"/>
+          <w:u w:val="none"/>
+        </w:rPr>
+      </w:pPr>
+      <w:r>
+        <w:rPr>
+          <w:rStyle w:val="Hyperlink"/>
+          <w:color w:val="auto"/>
+          <w:u w:val="none"/>
+        </w:rPr>
+        <w:t>Program/script: location of python NOT script</w:t>
+      </w:r>
+    </w:p>
+    <w:p>
+      <w:pPr>
+        <w:pStyle w:val="ListParagraph"/>
+        <w:numPr>
+          <w:ilvl w:val="1"/>
+          <w:numId w:val="4"/>
+        </w:numPr>
+        <w:rPr>
+          <w:rStyle w:val="Hyperlink"/>
+          <w:color w:val="auto"/>
+          <w:u w:val="none"/>
+        </w:rPr>
+      </w:pPr>
+      <w:r>
+        <w:rPr>
+          <w:rStyle w:val="Hyperlink"/>
+          <w:color w:val="auto"/>
+          <w:u w:val="none"/>
+        </w:rPr>
+        <w:t>C:\\Users\\W0780319\\.virtualenvs\\AutoClockIn-nrX_hWM1\\Scripts\\python.exe</w:t>
+      </w:r>
+    </w:p>
+    <w:p>
+      <w:pPr>
+        <w:pStyle w:val="ListParagraph"/>
+        <w:numPr>
+          <w:ilvl w:val="1"/>
+          <w:numId w:val="4"/>
+        </w:numPr>
+        <w:rPr>
+          <w:rStyle w:val="Hyperlink"/>
+          <w:color w:val="auto"/>
+          <w:u w:val="none"/>
+        </w:rPr>
+      </w:pPr>
+      <w:r>
+        <w:rPr>
+          <w:rStyle w:val="Hyperlink"/>
+          <w:color w:val="auto"/>
+          <w:u w:val="none"/>
+        </w:rPr>
+        <w:t>Arguments: name of python script</w:t>
+      </w:r>
+    </w:p>
+    <w:p>
+      <w:pPr>
+        <w:pStyle w:val="ListParagraph"/>
+        <w:numPr>
+          <w:ilvl w:val="1"/>
+          <w:numId w:val="4"/>
+        </w:numPr>
+        <w:rPr>
+          <w:rStyle w:val="Hyperlink"/>
+          <w:color w:val="auto"/>
+          <w:u w:val="none"/>
+        </w:rPr>
+      </w:pPr>
+      <w:r>
+        <w:rPr>
+          <w:rStyle w:val="Hyperlink"/>
+          <w:color w:val="auto"/>
+          <w:u w:val="none"/>
+        </w:rPr>
+        <w:t>Start in: path of folder with script</w:t>
+      </w:r>
+    </w:p>
+    <w:p>
+      <w:pPr>
+        <w:pStyle w:val="ListParagraph"/>
+        <w:numPr>
+          <w:ilvl w:val="0"/>
+          <w:numId w:val="4"/>
+        </w:numPr>
+        <w:rPr>
+          <w:rStyle w:val="Hyperlink"/>
+          <w:color w:val="auto"/>
+          <w:u w:val="none"/>
+        </w:rPr>
+      </w:pPr>
+    </w:p>
+    <w:p>
+      <w:r>
+        <w:t>Get email settings app password</w:t>
+      </w:r>
+    </w:p>
+    <w:p>
+      <w:r>
+        <w:t>Required modules:</w:t>
+      </w:r>
+    </w:p>
+    <w:p>
+      <w:r>
+        <w:t>Pyautogui</w:t>
+      </w:r>
+    </w:p>
+    <w:p>
+      <w:r>
+        <w:t>Pillow</w:t>
+      </w:r>
+    </w:p>
+    <w:p>
+      <w:r>
+        <w:t>Pip</w:t>
+      </w:r>
+    </w:p>
+    <w:p>
+      <w:r>
+        <w:t>Python</w:t>
+      </w:r>
+    </w:p>
+    <w:p/>
+    <w:p>
+      <w:hyperlink r:id="rId8" w:history="1">
+        <w:r>
+          <w:rPr>
+            <w:rStyle w:val="Hyperlink"/>
+          </w:rPr>
+          <w:t>https://</w:t>
+        </w:r>
+        <w:r>
+          <w:rPr>
+            <w:rStyle w:val="Hyperlink"/>
+          </w:rPr>
+          <w:t>w</w:t>
+        </w:r>
+        <w:r>
+          <w:rPr>
+            <w:rStyle w:val="Hyperlink"/>
+          </w:rPr>
+          <w:t>ww.youtube.com/watch?v=RMdN3Vq7sTE</w:t>
+        </w:r>
+      </w:hyperlink>
+    </w:p>
+    <w:p>
+      <w:r>
+        <w:t>https://www.youtube.com/watch?v=qwJg6V4bZtc</w:t>
+      </w:r>
+    </w:p>
+    <w:p/>
+    <w:p>
+      <w:r>
+        <w:t>Total time required for script to run:</w:t>
+      </w:r>
+    </w:p>
+    <w:p>
+      <w:r>
+        <w:t xml:space="preserve">(Sum of time.sleep functions: </w:t>
+      </w:r>
+    </w:p>
+    <w:p/>
+    <w:p/>
+    <w:p>
+      <w:r>
+        <w:t>Future improvements/updates:</w:t>
+      </w:r>
+    </w:p>
+    <w:p>
+      <w:pPr>
+        <w:pStyle w:val="ListParagraph"/>
+        <w:numPr>
+          <w:ilvl w:val="0"/>
+          <w:numId w:val="3"/>
+        </w:numPr>
+      </w:pPr>
+      <w:r>
+        <w:t>Hard coed in chrome profile selection using locateCenterOnScreen if needed</w:t>
+      </w:r>
+    </w:p>
+    <w:p>
+      <w:pPr>
+        <w:pStyle w:val="ListParagraph"/>
+        <w:numPr>
+          <w:ilvl w:val="0"/>
+          <w:numId w:val="3"/>
+        </w:numPr>
+      </w:pPr>
+      <w:r>
+        <w:t xml:space="preserve">Change hard coded definitions of email address </w:t>
+      </w:r>
+    </w:p>
+    <w:p/>
+    <w:p>
+      <w:pPr>
+        <w:rPr>
+          <w:rFonts w:ascii="Roboto" w:hAnsi="Roboto"/>
+          <w:b/>
+          <w:bCs/>
+          <w:color w:val="1F1F1F"/>
+          <w:sz w:val="33"/>
+          <w:szCs w:val="33"/>
+          <w:shd w:val="clear" w:color="auto" w:fill="F8FAFD"/>
+        </w:rPr>
+      </w:pPr>
+      <w:r>
+        <w:rPr>
+          <w:rFonts w:ascii="Roboto" w:hAnsi="Roboto"/>
+          <w:b/>
+          <w:bCs/>
+          <w:color w:val="1F1F1F"/>
+          <w:sz w:val="33"/>
+          <w:szCs w:val="33"/>
+          <w:shd w:val="clear" w:color="auto" w:fill="F8FAFD"/>
+        </w:rPr>
+        <w:lastRenderedPageBreak/>
+        <w:t>eqrr itqb scnp alkj</w:t>
+      </w:r>
+    </w:p>
+    <w:p>
+      <w:r>
+        <w:t>C:\\Users\\W0780319\\AppData\\Local\\anaconda3\\python311.zip', 'C:\\Users\\W0780319\\AppData\\Local\\anaconda3\\DLLs</w:t>
+      </w:r>
+    </w:p>
+    <w:p/>
+    <w:p/>
+    <w:p/>
     <w:sectPr>
       <w:pgSz w:w="12240" w:h="15840"/>
       <w:pgMar w:top="1440" w:right="1440" w:bottom="1440" w:left="1440" w:header="720" w:footer="720" w:gutter="0"/>
@@ -87,6 +456,297 @@
 <file path=word/numbering.xml><?xml version="1.0" encoding="utf-8"?>
 <w:numbering xmlns:wpc="http://schemas.microsoft.com/office/word/2010/wordprocessingCanvas" xmlns:cx="http://schemas.microsoft.com/office/drawing/2014/chartex" xmlns:cx1="http://schemas.microsoft.com/office/drawing/2015/9/8/chartex" xmlns:cx2="http://schemas.microsoft.com/office/drawing/2015/10/21/chartex" xmlns:cx3="http://schemas.microsoft.com/office/drawing/2016/5/9/chartex" xmlns:cx4="http://schemas.microsoft.com/office/drawing/2016/5/10/chartex" xmlns:cx5="http://schemas.microsoft.com/office/drawing/2016/5/11/chartex" xmlns:cx6="http://schemas.microsoft.com/office/drawing/2016/5/12/chartex" xmlns:cx7="http://schemas.microsoft.com/office/drawing/2016/5/13/chartex" xmlns:cx8="http://schemas.microsoft.com/office/drawing/2016/5/14/chartex" xmlns:mc="http://schemas.openxmlformats.org/markup-compatibility/2006" xmlns:aink="http://schemas.microsoft.com/office/drawing/2016/ink" xmlns:am3d="http://schemas.microsoft.com/office/drawing/2017/model3d" xmlns:o="urn:schemas-microsoft-com:office:office" xmlns:r="http://schemas.openxmlformats.org/officeDocument/2006/relationships" xmlns:m="http://schemas.openxmlformats.org/officeDocument/2006/math" xmlns:v="urn:schemas-microsoft-com:vml" xmlns:wp14="http://schemas.microsoft.com/office/word/2010/wordprocessingDrawing" xmlns:wp="http://schemas.openxmlformats.org/drawingml/2006/wordprocessingDrawing" xmlns:w10="urn:schemas-microsoft-com:office:word" xmlns:w="http://schemas.openxmlformats.org/wordprocessingml/2006/main" xmlns:w14="http://schemas.microsoft.com/office/word/2010/wordml" xmlns:w15="http://schemas.microsoft.com/office/word/2012/wordml" xmlns:w16cex="http://schemas.microsoft.com/office/word/2018/wordml/cex" xmlns:w16cid="http://schemas.microsoft.com/office/word/2016/wordml/cid" xmlns:w16="http://schemas.microsoft.com/office/word/2018/wordml" xmlns:w16sdtdh="http://schemas.microsoft.com/office/word/2020/wordml/sdtdatahash" xmlns:w16se="http://schemas.microsoft.com/office/word/2015/wordml/symex" xmlns:wpg="http://schemas.microsoft.com/office/word/2010/wordprocessingGroup" xmlns:wpi="http://schemas.microsoft.com/office/word/2010/wordprocessingInk" xmlns:wne="http://schemas.microsoft.com/office/word/2006/wordml" xmlns:wps="http://schemas.microsoft.com/office/word/2010/wordprocessingShape" mc:Ignorable="w14 w15 w16se w16cid w16 w16cex w16sdtdh wp14">
   <w:abstractNum w:abstractNumId="0" w15:restartNumberingAfterBreak="0">
+    <w:nsid w:val="0F462AB1"/>
+    <w:multiLevelType w:val="hybridMultilevel"/>
+    <w:tmpl w:val="11761F92"/>
+    <w:lvl w:ilvl="0" w:tplc="0409000F">
+      <w:start w:val="1"/>
+      <w:numFmt w:val="decimal"/>
+      <w:lvlText w:val="%1."/>
+      <w:lvlJc w:val="left"/>
+      <w:pPr>
+        <w:ind w:left="720" w:hanging="360"/>
+      </w:pPr>
+      <w:rPr>
+        <w:rFonts w:hint="default"/>
+      </w:rPr>
+    </w:lvl>
+    <w:lvl w:ilvl="1" w:tplc="04090019">
+      <w:start w:val="1"/>
+      <w:numFmt w:val="lowerLetter"/>
+      <w:lvlText w:val="%2."/>
+      <w:lvlJc w:val="left"/>
+      <w:pPr>
+        <w:ind w:left="1440" w:hanging="360"/>
+      </w:pPr>
+    </w:lvl>
+    <w:lvl w:ilvl="2" w:tplc="0409001B" w:tentative="1">
+      <w:start w:val="1"/>
+      <w:numFmt w:val="lowerRoman"/>
+      <w:lvlText w:val="%3."/>
+      <w:lvlJc w:val="right"/>
+      <w:pPr>
+        <w:ind w:left="2160" w:hanging="180"/>
+      </w:pPr>
+    </w:lvl>
+    <w:lvl w:ilvl="3" w:tplc="0409000F" w:tentative="1">
+      <w:start w:val="1"/>
+      <w:numFmt w:val="decimal"/>
+      <w:lvlText w:val="%4."/>
+      <w:lvlJc w:val="left"/>
+      <w:pPr>
+        <w:ind w:left="2880" w:hanging="360"/>
+      </w:pPr>
+    </w:lvl>
+    <w:lvl w:ilvl="4" w:tplc="04090019" w:tentative="1">
+      <w:start w:val="1"/>
+      <w:numFmt w:val="lowerLetter"/>
+      <w:lvlText w:val="%5."/>
+      <w:lvlJc w:val="left"/>
+      <w:pPr>
+        <w:ind w:left="3600" w:hanging="360"/>
+      </w:pPr>
+    </w:lvl>
+    <w:lvl w:ilvl="5" w:tplc="0409001B" w:tentative="1">
+      <w:start w:val="1"/>
+      <w:numFmt w:val="lowerRoman"/>
+      <w:lvlText w:val="%6."/>
+      <w:lvlJc w:val="right"/>
+      <w:pPr>
+        <w:ind w:left="4320" w:hanging="180"/>
+      </w:pPr>
+    </w:lvl>
+    <w:lvl w:ilvl="6" w:tplc="0409000F" w:tentative="1">
+      <w:start w:val="1"/>
+      <w:numFmt w:val="decimal"/>
+      <w:lvlText w:val="%7."/>
+      <w:lvlJc w:val="left"/>
+      <w:pPr>
+        <w:ind w:left="5040" w:hanging="360"/>
+      </w:pPr>
+    </w:lvl>
+    <w:lvl w:ilvl="7" w:tplc="04090019" w:tentative="1">
+      <w:start w:val="1"/>
+      <w:numFmt w:val="lowerLetter"/>
+      <w:lvlText w:val="%8."/>
+      <w:lvlJc w:val="left"/>
+      <w:pPr>
+        <w:ind w:left="5760" w:hanging="360"/>
+      </w:pPr>
+    </w:lvl>
+    <w:lvl w:ilvl="8" w:tplc="0409001B" w:tentative="1">
+      <w:start w:val="1"/>
+      <w:numFmt w:val="lowerRoman"/>
+      <w:lvlText w:val="%9."/>
+      <w:lvlJc w:val="right"/>
+      <w:pPr>
+        <w:ind w:left="6480" w:hanging="180"/>
+      </w:pPr>
+    </w:lvl>
+  </w:abstractNum>
+  <w:abstractNum w:abstractNumId="1" w15:restartNumberingAfterBreak="0">
+    <w:nsid w:val="5B6A318A"/>
+    <w:multiLevelType w:val="hybridMultilevel"/>
+    <w:tmpl w:val="ED7EB6E4"/>
+    <w:lvl w:ilvl="0" w:tplc="0409000F">
+      <w:start w:val="1"/>
+      <w:numFmt w:val="decimal"/>
+      <w:lvlText w:val="%1."/>
+      <w:lvlJc w:val="left"/>
+      <w:pPr>
+        <w:ind w:left="720" w:hanging="360"/>
+      </w:pPr>
+      <w:rPr>
+        <w:rFonts w:hint="default"/>
+      </w:rPr>
+    </w:lvl>
+    <w:lvl w:ilvl="1" w:tplc="04090019" w:tentative="1">
+      <w:start w:val="1"/>
+      <w:numFmt w:val="lowerLetter"/>
+      <w:lvlText w:val="%2."/>
+      <w:lvlJc w:val="left"/>
+      <w:pPr>
+        <w:ind w:left="1440" w:hanging="360"/>
+      </w:pPr>
+    </w:lvl>
+    <w:lvl w:ilvl="2" w:tplc="0409001B" w:tentative="1">
+      <w:start w:val="1"/>
+      <w:numFmt w:val="lowerRoman"/>
+      <w:lvlText w:val="%3."/>
+      <w:lvlJc w:val="right"/>
+      <w:pPr>
+        <w:ind w:left="2160" w:hanging="180"/>
+      </w:pPr>
+    </w:lvl>
+    <w:lvl w:ilvl="3" w:tplc="0409000F" w:tentative="1">
+      <w:start w:val="1"/>
+      <w:numFmt w:val="decimal"/>
+      <w:lvlText w:val="%4."/>
+      <w:lvlJc w:val="left"/>
+      <w:pPr>
+        <w:ind w:left="2880" w:hanging="360"/>
+      </w:pPr>
+    </w:lvl>
+    <w:lvl w:ilvl="4" w:tplc="04090019" w:tentative="1">
+      <w:start w:val="1"/>
+      <w:numFmt w:val="lowerLetter"/>
+      <w:lvlText w:val="%5."/>
+      <w:lvlJc w:val="left"/>
+      <w:pPr>
+        <w:ind w:left="3600" w:hanging="360"/>
+      </w:pPr>
+    </w:lvl>
+    <w:lvl w:ilvl="5" w:tplc="0409001B" w:tentative="1">
+      <w:start w:val="1"/>
+      <w:numFmt w:val="lowerRoman"/>
+      <w:lvlText w:val="%6."/>
+      <w:lvlJc w:val="right"/>
+      <w:pPr>
+        <w:ind w:left="4320" w:hanging="180"/>
+      </w:pPr>
+    </w:lvl>
+    <w:lvl w:ilvl="6" w:tplc="0409000F" w:tentative="1">
+      <w:start w:val="1"/>
+      <w:numFmt w:val="decimal"/>
+      <w:lvlText w:val="%7."/>
+      <w:lvlJc w:val="left"/>
+      <w:pPr>
+        <w:ind w:left="5040" w:hanging="360"/>
+      </w:pPr>
+    </w:lvl>
+    <w:lvl w:ilvl="7" w:tplc="04090019" w:tentative="1">
+      <w:start w:val="1"/>
+      <w:numFmt w:val="lowerLetter"/>
+      <w:lvlText w:val="%8."/>
+      <w:lvlJc w:val="left"/>
+      <w:pPr>
+        <w:ind w:left="5760" w:hanging="360"/>
+      </w:pPr>
+    </w:lvl>
+    <w:lvl w:ilvl="8" w:tplc="0409001B" w:tentative="1">
+      <w:start w:val="1"/>
+      <w:numFmt w:val="lowerRoman"/>
+      <w:lvlText w:val="%9."/>
+      <w:lvlJc w:val="right"/>
+      <w:pPr>
+        <w:ind w:left="6480" w:hanging="180"/>
+      </w:pPr>
+    </w:lvl>
+  </w:abstractNum>
+  <w:abstractNum w:abstractNumId="2" w15:restartNumberingAfterBreak="0">
+    <w:nsid w:val="5F6748D0"/>
+    <w:multiLevelType w:val="hybridMultilevel"/>
+    <w:tmpl w:val="51D83E74"/>
+    <w:lvl w:ilvl="0" w:tplc="04090001">
+      <w:start w:val="1"/>
+      <w:numFmt w:val="bullet"/>
+      <w:lvlText w:val=""/>
+      <w:lvlJc w:val="left"/>
+      <w:pPr>
+        <w:ind w:left="720" w:hanging="360"/>
+      </w:pPr>
+      <w:rPr>
+        <w:rFonts w:ascii="Symbol" w:hAnsi="Symbol" w:hint="default"/>
+      </w:rPr>
+    </w:lvl>
+    <w:lvl w:ilvl="1" w:tplc="04090003" w:tentative="1">
+      <w:start w:val="1"/>
+      <w:numFmt w:val="bullet"/>
+      <w:lvlText w:val="o"/>
+      <w:lvlJc w:val="left"/>
+      <w:pPr>
+        <w:ind w:left="1440" w:hanging="360"/>
+      </w:pPr>
+      <w:rPr>
+        <w:rFonts w:ascii="Courier New" w:hAnsi="Courier New" w:cs="Courier New" w:hint="default"/>
+      </w:rPr>
+    </w:lvl>
+    <w:lvl w:ilvl="2" w:tplc="04090005" w:tentative="1">
+      <w:start w:val="1"/>
+      <w:numFmt w:val="bullet"/>
+      <w:lvlText w:val=""/>
+      <w:lvlJc w:val="left"/>
+      <w:pPr>
+        <w:ind w:left="2160" w:hanging="360"/>
+      </w:pPr>
+      <w:rPr>
+        <w:rFonts w:ascii="Wingdings" w:hAnsi="Wingdings" w:hint="default"/>
+      </w:rPr>
+    </w:lvl>
+    <w:lvl w:ilvl="3" w:tplc="04090001" w:tentative="1">
+      <w:start w:val="1"/>
+      <w:numFmt w:val="bullet"/>
+      <w:lvlText w:val=""/>
+      <w:lvlJc w:val="left"/>
+      <w:pPr>
+        <w:ind w:left="2880" w:hanging="360"/>
+      </w:pPr>
+      <w:rPr>
+        <w:rFonts w:ascii="Symbol" w:hAnsi="Symbol" w:hint="default"/>
+      </w:rPr>
+    </w:lvl>
+    <w:lvl w:ilvl="4" w:tplc="04090003" w:tentative="1">
+      <w:start w:val="1"/>
+      <w:numFmt w:val="bullet"/>
+      <w:lvlText w:val="o"/>
+      <w:lvlJc w:val="left"/>
+      <w:pPr>
+        <w:ind w:left="3600" w:hanging="360"/>
+      </w:pPr>
+      <w:rPr>
+        <w:rFonts w:ascii="Courier New" w:hAnsi="Courier New" w:cs="Courier New" w:hint="default"/>
+      </w:rPr>
+    </w:lvl>
+    <w:lvl w:ilvl="5" w:tplc="04090005" w:tentative="1">
+      <w:start w:val="1"/>
+      <w:numFmt w:val="bullet"/>
+      <w:lvlText w:val=""/>
+      <w:lvlJc w:val="left"/>
+      <w:pPr>
+        <w:ind w:left="4320" w:hanging="360"/>
+      </w:pPr>
+      <w:rPr>
+        <w:rFonts w:ascii="Wingdings" w:hAnsi="Wingdings" w:hint="default"/>
+      </w:rPr>
+    </w:lvl>
+    <w:lvl w:ilvl="6" w:tplc="04090001" w:tentative="1">
+      <w:start w:val="1"/>
+      <w:numFmt w:val="bullet"/>
+      <w:lvlText w:val=""/>
+      <w:lvlJc w:val="left"/>
+      <w:pPr>
+        <w:ind w:left="5040" w:hanging="360"/>
+      </w:pPr>
+      <w:rPr>
+        <w:rFonts w:ascii="Symbol" w:hAnsi="Symbol" w:hint="default"/>
+      </w:rPr>
+    </w:lvl>
+    <w:lvl w:ilvl="7" w:tplc="04090003" w:tentative="1">
+      <w:start w:val="1"/>
+      <w:numFmt w:val="bullet"/>
+      <w:lvlText w:val="o"/>
+      <w:lvlJc w:val="left"/>
+      <w:pPr>
+        <w:ind w:left="5760" w:hanging="360"/>
+      </w:pPr>
+      <w:rPr>
+        <w:rFonts w:ascii="Courier New" w:hAnsi="Courier New" w:cs="Courier New" w:hint="default"/>
+      </w:rPr>
+    </w:lvl>
+    <w:lvl w:ilvl="8" w:tplc="04090005" w:tentative="1">
+      <w:start w:val="1"/>
+      <w:numFmt w:val="bullet"/>
+      <w:lvlText w:val=""/>
+      <w:lvlJc w:val="left"/>
+      <w:pPr>
+        <w:ind w:left="6480" w:hanging="360"/>
+      </w:pPr>
+      <w:rPr>
+        <w:rFonts w:ascii="Wingdings" w:hAnsi="Wingdings" w:hint="default"/>
+      </w:rPr>
+    </w:lvl>
+  </w:abstractNum>
+  <w:abstractNum w:abstractNumId="3" w15:restartNumberingAfterBreak="0">
     <w:nsid w:val="6D9718FB"/>
     <w:multiLevelType w:val="hybridMultilevel"/>
     <w:tmpl w:val="4BE86832"/>
@@ -176,6 +836,15 @@
     </w:lvl>
   </w:abstractNum>
   <w:num w:numId="1">
+    <w:abstractNumId w:val="3"/>
+  </w:num>
+  <w:num w:numId="2">
+    <w:abstractNumId w:val="1"/>
+  </w:num>
+  <w:num w:numId="3">
+    <w:abstractNumId w:val="2"/>
+  </w:num>
+  <w:num w:numId="4">
     <w:abstractNumId w:val="0"/>
   </w:num>
 </w:numbering>
@@ -641,6 +1310,18 @@
       <w:shd w:val="clear" w:color="auto" w:fill="E1DFDD"/>
     </w:rPr>
   </w:style>
+  <w:style w:type="character" w:styleId="FollowedHyperlink">
+    <w:name w:val="FollowedHyperlink"/>
+    <w:basedOn w:val="DefaultParagraphFont"/>
+    <w:uiPriority w:val="99"/>
+    <w:semiHidden/>
+    <w:unhideWhenUsed/>
+    <w:rsid w:val="005417B2"/>
+    <w:rPr>
+      <w:color w:val="954F72" w:themeColor="followedHyperlink"/>
+      <w:u w:val="single"/>
+    </w:rPr>
+  </w:style>
 </w:styles>
 </file>
 

</xml_diff>